<commit_message>
add info on GCP setup
</commit_message>
<xml_diff>
--- a/design/gcp-gke/gcp-setup.docx
+++ b/design/gcp-gke/gcp-setup.docx
@@ -100,8 +100,6 @@
       <w:r>
         <w:t>Create GKE cluster:</w:t>
       </w:r>
-      <w:bookmarkStart w:id="0" w:name="_GoBack"/>
-      <w:bookmarkEnd w:id="0"/>
       <w:r>
         <w:br/>
       </w:r>
@@ -359,6 +357,11 @@
           <w:ilvl w:val="0"/>
           <w:numId w:val="2"/>
         </w:numPr>
+        <w:rPr>
+          <w:rFonts w:ascii="Fira Code" w:hAnsi="Fira Code" w:cs="Fira Code"/>
+          <w:sz w:val="18"/>
+          <w:szCs w:val="18"/>
+        </w:rPr>
       </w:pPr>
       <w:r>
         <w:t xml:space="preserve">Update to </w:t>
@@ -376,8 +379,84 @@
       <w:proofErr w:type="spellEnd"/>
       <w:proofErr w:type="gramEnd"/>
     </w:p>
+    <w:p>
+      <w:pPr>
+        <w:rPr>
+          <w:rFonts w:ascii="Fira Code" w:hAnsi="Fira Code" w:cs="Fira Code"/>
+          <w:sz w:val="18"/>
+          <w:szCs w:val="18"/>
+        </w:rPr>
+      </w:pPr>
+      <w:r>
+        <w:rPr>
+          <w:rFonts w:ascii="Fira Code" w:hAnsi="Fira Code" w:cs="Fira Code"/>
+          <w:sz w:val="18"/>
+          <w:szCs w:val="18"/>
+        </w:rPr>
+        <w:br w:type="page"/>
+      </w:r>
+      <w:r>
+        <w:rPr>
+          <w:rFonts w:ascii="Fira Code" w:hAnsi="Fira Code" w:cs="Fira Code"/>
+          <w:noProof/>
+          <w:sz w:val="18"/>
+          <w:szCs w:val="18"/>
+        </w:rPr>
+        <w:lastRenderedPageBreak/>
+        <w:drawing>
+          <wp:inline distT="0" distB="0" distL="0" distR="0">
+            <wp:extent cx="5943600" cy="3464506"/>
+            <wp:effectExtent l="0" t="0" r="0" b="0"/>
+            <wp:docPr id="2" name="Picture 2" descr="C:\Users\nirgl\AppData\Local\Microsoft\Windows\INetCache\Content.MSO\4AF43E5B.tmp"/>
+            <wp:cNvGraphicFramePr>
+              <a:graphicFrameLocks xmlns:a="http://schemas.openxmlformats.org/drawingml/2006/main" noChangeAspect="1"/>
+            </wp:cNvGraphicFramePr>
+            <a:graphic xmlns:a="http://schemas.openxmlformats.org/drawingml/2006/main">
+              <a:graphicData uri="http://schemas.openxmlformats.org/drawingml/2006/picture">
+                <pic:pic xmlns:pic="http://schemas.openxmlformats.org/drawingml/2006/picture">
+                  <pic:nvPicPr>
+                    <pic:cNvPr id="0" name="Picture 1" descr="C:\Users\nirgl\AppData\Local\Microsoft\Windows\INetCache\Content.MSO\4AF43E5B.tmp"/>
+                    <pic:cNvPicPr>
+                      <a:picLocks noChangeAspect="1" noChangeArrowheads="1"/>
+                    </pic:cNvPicPr>
+                  </pic:nvPicPr>
+                  <pic:blipFill>
+                    <a:blip r:embed="rId9" cstate="print">
+                      <a:extLst>
+                        <a:ext uri="{28A0092B-C50C-407E-A947-70E740481C1C}">
+                          <a14:useLocalDpi xmlns:a14="http://schemas.microsoft.com/office/drawing/2010/main" val="0"/>
+                        </a:ext>
+                      </a:extLst>
+                    </a:blip>
+                    <a:srcRect/>
+                    <a:stretch>
+                      <a:fillRect/>
+                    </a:stretch>
+                  </pic:blipFill>
+                  <pic:spPr bwMode="auto">
+                    <a:xfrm>
+                      <a:off x="0" y="0"/>
+                      <a:ext cx="5943600" cy="3464506"/>
+                    </a:xfrm>
+                    <a:prstGeom prst="rect">
+                      <a:avLst/>
+                    </a:prstGeom>
+                    <a:noFill/>
+                    <a:ln>
+                      <a:noFill/>
+                    </a:ln>
+                  </pic:spPr>
+                </pic:pic>
+              </a:graphicData>
+            </a:graphic>
+          </wp:inline>
+        </w:drawing>
+      </w:r>
+      <w:bookmarkStart w:id="0" w:name="_GoBack"/>
+      <w:bookmarkEnd w:id="0"/>
+    </w:p>
     <w:sectPr>
-      <w:headerReference w:type="default" r:id="rId9"/>
+      <w:headerReference w:type="default" r:id="rId10"/>
       <w:pgSz w:w="12240" w:h="15840"/>
       <w:pgMar w:top="1440" w:right="1440" w:bottom="1440" w:left="1440" w:header="708" w:footer="708" w:gutter="0"/>
       <w:cols w:space="708"/>

</xml_diff>

<commit_message>
GKE Autopilot, add middleware to handle error messages
</commit_message>
<xml_diff>
--- a/design/gcp-gke/gcp-setup.docx
+++ b/design/gcp-gke/gcp-setup.docx
@@ -185,6 +185,33 @@
         <w:t xml:space="preserve"> auth login</w:t>
       </w:r>
       <w:r>
+        <w:rPr>
+          <w:rFonts w:ascii="Fira Code" w:hAnsi="Fira Code" w:cs="Fira Code"/>
+          <w:sz w:val="18"/>
+          <w:szCs w:val="18"/>
+        </w:rPr>
+        <w:tab/>
+      </w:r>
+      <w:r>
+        <w:sym w:font="Wingdings" w:char="F0E0"/>
+      </w:r>
+      <w:r>
+        <w:t xml:space="preserve"> Authenticate for using the </w:t>
+      </w:r>
+      <w:proofErr w:type="spellStart"/>
+      <w:r>
+        <w:rPr>
+          <w:rFonts w:ascii="Fira Code" w:hAnsi="Fira Code" w:cs="Fira Code"/>
+          <w:sz w:val="18"/>
+          <w:szCs w:val="18"/>
+        </w:rPr>
+        <w:t>gcloud</w:t>
+      </w:r>
+      <w:proofErr w:type="spellEnd"/>
+      <w:r>
+        <w:t xml:space="preserve"> CLI</w:t>
+      </w:r>
+      <w:r>
         <w:br/>
       </w:r>
       <w:r>
@@ -378,6 +405,100 @@
       </w:r>
       <w:proofErr w:type="spellEnd"/>
       <w:proofErr w:type="gramEnd"/>
+    </w:p>
+    <w:p>
+      <w:pPr>
+        <w:rPr>
+          <w:rFonts w:ascii="Fira Code" w:hAnsi="Fira Code" w:cs="Fira Code"/>
+          <w:sz w:val="18"/>
+          <w:szCs w:val="18"/>
+        </w:rPr>
+      </w:pPr>
+    </w:p>
+    <w:p>
+      <w:pPr>
+        <w:rPr>
+          <w:b/>
+          <w:bCs/>
+        </w:rPr>
+      </w:pPr>
+    </w:p>
+    <w:p>
+      <w:pPr>
+        <w:rPr>
+          <w:rFonts w:ascii="Fira Code" w:hAnsi="Fira Code" w:cs="Fira Code"/>
+          <w:b/>
+          <w:bCs/>
+          <w:sz w:val="18"/>
+          <w:szCs w:val="18"/>
+        </w:rPr>
+      </w:pPr>
+      <w:r>
+        <w:rPr>
+          <w:rFonts w:ascii="Fira Code" w:hAnsi="Fira Code" w:cs="Fira Code"/>
+          <w:b/>
+          <w:bCs/>
+          <w:sz w:val="18"/>
+          <w:szCs w:val="18"/>
+          <w:highlight w:val="lightGray"/>
+        </w:rPr>
+        <w:t>GKE Autopilot mode</w:t>
+      </w:r>
+      <w:r>
+        <w:rPr>
+          <w:rFonts w:ascii="Fira Code" w:hAnsi="Fira Code" w:cs="Fira Code"/>
+          <w:b/>
+          <w:bCs/>
+          <w:sz w:val="18"/>
+          <w:szCs w:val="18"/>
+          <w:highlight w:val="lightGray"/>
+        </w:rPr>
+        <w:t xml:space="preserve"> – cost</w:t>
+      </w:r>
+      <w:r>
+        <w:rPr>
+          <w:rFonts w:ascii="Fira Code" w:hAnsi="Fira Code" w:cs="Fira Code"/>
+          <w:b/>
+          <w:bCs/>
+          <w:sz w:val="18"/>
+          <w:szCs w:val="18"/>
+          <w:highlight w:val="lightGray"/>
+        </w:rPr>
+        <w:t>s</w:t>
+      </w:r>
+    </w:p>
+    <w:p>
+      <w:pPr>
+        <w:rPr>
+          <w:rStyle w:val="Hyperlink"/>
+        </w:rPr>
+      </w:pPr>
+      <w:hyperlink r:id="rId9" w:history="1">
+        <w:r>
+          <w:rPr>
+            <w:rStyle w:val="Hyperlink"/>
+          </w:rPr>
+          <w:t>https://stackoverflow.com/questions/67996806/gcp-kubernetes-autopilot-mode-what-is-the-free-tier</w:t>
+        </w:r>
+      </w:hyperlink>
+    </w:p>
+    <w:p>
+      <w:pPr>
+        <w:jc w:val="center"/>
+        <w:rPr>
+          <w:rStyle w:val="Hyperlink"/>
+        </w:rPr>
+      </w:pPr>
+    </w:p>
+    <w:p>
+      <w:pPr>
+        <w:rPr>
+          <w:b/>
+          <w:bCs/>
+        </w:rPr>
+      </w:pPr>
+      <w:bookmarkStart w:id="0" w:name="_GoBack"/>
+      <w:bookmarkEnd w:id="0"/>
     </w:p>
     <w:p>
       <w:pPr>
@@ -421,7 +542,7 @@
                     </pic:cNvPicPr>
                   </pic:nvPicPr>
                   <pic:blipFill>
-                    <a:blip r:embed="rId9" cstate="print">
+                    <a:blip r:embed="rId10" cstate="print">
                       <a:extLst>
                         <a:ext uri="{28A0092B-C50C-407E-A947-70E740481C1C}">
                           <a14:useLocalDpi xmlns:a14="http://schemas.microsoft.com/office/drawing/2010/main" val="0"/>
@@ -452,11 +573,9 @@
           </wp:inline>
         </w:drawing>
       </w:r>
-      <w:bookmarkStart w:id="0" w:name="_GoBack"/>
-      <w:bookmarkEnd w:id="0"/>
     </w:p>
     <w:sectPr>
-      <w:headerReference w:type="default" r:id="rId10"/>
+      <w:headerReference w:type="default" r:id="rId11"/>
       <w:pgSz w:w="12240" w:h="15840"/>
       <w:pgMar w:top="1440" w:right="1440" w:bottom="1440" w:left="1440" w:header="708" w:footer="708" w:gutter="0"/>
       <w:cols w:space="708"/>

</xml_diff>